<commit_message>
Changed the ASsignment 1b
</commit_message>
<xml_diff>
--- a/Assignments/Assignments/Assignment 1b.docx
+++ b/Assignments/Assignments/Assignment 1b.docx
@@ -56,7 +56,45 @@
           <w:sz w:val="24"/>
           <w:szCs w:val="24"/>
         </w:rPr>
-        <w:t xml:space="preserve">Assignment  – Potential outcomes </w:t>
+        <w:t xml:space="preserve">Assignment </w:t>
+      </w:r>
+      <w:r>
+        <w:rPr>
+          <w:rFonts w:asciiTheme="minorHAnsi" w:hAnsiTheme="minorHAnsi" w:cstheme="minorHAnsi"/>
+          <w:b/>
+          <w:sz w:val="24"/>
+          <w:szCs w:val="24"/>
+        </w:rPr>
+        <w:t>1</w:t>
+      </w:r>
+      <w:proofErr w:type="gramStart"/>
+      <w:r>
+        <w:rPr>
+          <w:rFonts w:asciiTheme="minorHAnsi" w:hAnsiTheme="minorHAnsi" w:cstheme="minorHAnsi"/>
+          <w:b/>
+          <w:sz w:val="24"/>
+          <w:szCs w:val="24"/>
+        </w:rPr>
+        <w:t xml:space="preserve">b </w:t>
+      </w:r>
+      <w:r>
+        <w:rPr>
+          <w:rFonts w:asciiTheme="minorHAnsi" w:hAnsiTheme="minorHAnsi" w:cstheme="minorHAnsi"/>
+          <w:b/>
+          <w:sz w:val="24"/>
+          <w:szCs w:val="24"/>
+        </w:rPr>
+        <w:t xml:space="preserve"> –</w:t>
+      </w:r>
+      <w:proofErr w:type="gramEnd"/>
+      <w:r>
+        <w:rPr>
+          <w:rFonts w:asciiTheme="minorHAnsi" w:hAnsiTheme="minorHAnsi" w:cstheme="minorHAnsi"/>
+          <w:b/>
+          <w:sz w:val="24"/>
+          <w:szCs w:val="24"/>
+        </w:rPr>
+        <w:t xml:space="preserve"> Potential outcomes </w:t>
       </w:r>
     </w:p>
     <w:p>
@@ -2569,7 +2607,7 @@
       <w:pPr>
         <w:pStyle w:val="PlainText"/>
         <w:numPr>
-          <w:ilvl w:val="2"/>
+          <w:ilvl w:val="1"/>
           <w:numId w:val="1"/>
         </w:numPr>
         <w:jc w:val="both"/>
@@ -2585,7 +2623,31 @@
           <w:sz w:val="24"/>
           <w:szCs w:val="24"/>
         </w:rPr>
-        <w:t xml:space="preserve">Hint: use randomization for Y1 and Y0 such that you have a treatment effet of 10 + Y0 for the Y1 variable. </w:t>
+        <w:t>Now</w:t>
+      </w:r>
+      <w:r>
+        <w:rPr>
+          <w:rFonts w:asciiTheme="minorHAnsi" w:hAnsiTheme="minorHAnsi" w:cstheme="minorHAnsi"/>
+          <w:sz w:val="24"/>
+          <w:szCs w:val="24"/>
+        </w:rPr>
+        <w:t xml:space="preserve"> use randomization for </w:t>
+      </w:r>
+      <w:r>
+        <w:rPr>
+          <w:rFonts w:asciiTheme="minorHAnsi" w:hAnsiTheme="minorHAnsi" w:cstheme="minorHAnsi"/>
+          <w:sz w:val="24"/>
+          <w:szCs w:val="24"/>
+        </w:rPr>
+        <w:t>D</w:t>
+      </w:r>
+      <w:r>
+        <w:rPr>
+          <w:rFonts w:asciiTheme="minorHAnsi" w:hAnsiTheme="minorHAnsi" w:cstheme="minorHAnsi"/>
+          <w:sz w:val="24"/>
+          <w:szCs w:val="24"/>
+        </w:rPr>
+        <w:t xml:space="preserve"> to show independence</w:t>
       </w:r>
     </w:p>
     <w:p>
@@ -2648,13 +2710,23 @@
           <w:szCs w:val="24"/>
         </w:rPr>
       </w:pPr>
-      <w:r>
-        <w:rPr>
-          <w:rFonts w:asciiTheme="minorHAnsi" w:hAnsiTheme="minorHAnsi" w:cstheme="minorHAnsi"/>
-          <w:sz w:val="24"/>
-          <w:szCs w:val="24"/>
-        </w:rPr>
-        <w:t>So if that is the case in c and d, then why isn’t the case that E[Y1|D=1] = E[Y0|D=0]? What’s the different reasons for (a) vs (b) and (c)?</w:t>
+      <w:proofErr w:type="gramStart"/>
+      <w:r>
+        <w:rPr>
+          <w:rFonts w:asciiTheme="minorHAnsi" w:hAnsiTheme="minorHAnsi" w:cstheme="minorHAnsi"/>
+          <w:sz w:val="24"/>
+          <w:szCs w:val="24"/>
+        </w:rPr>
+        <w:t>So</w:t>
+      </w:r>
+      <w:proofErr w:type="gramEnd"/>
+      <w:r>
+        <w:rPr>
+          <w:rFonts w:asciiTheme="minorHAnsi" w:hAnsiTheme="minorHAnsi" w:cstheme="minorHAnsi"/>
+          <w:sz w:val="24"/>
+          <w:szCs w:val="24"/>
+        </w:rPr>
+        <w:t xml:space="preserve"> if that is the case in c and d, then why isn’t the case that E[Y1|D=1] = E[Y0|D=0]? What’s the different reasons for (a) vs (b) and (c)?</w:t>
       </w:r>
     </w:p>
     <w:p>
@@ -2700,7 +2772,25 @@
           <w:sz w:val="24"/>
           <w:szCs w:val="24"/>
         </w:rPr>
-        <w:t xml:space="preserve">Recall: (Y1,Y0) _||_ D is the math formula for independence. </w:t>
+        <w:t>Recall: (Y</w:t>
+      </w:r>
+      <w:proofErr w:type="gramStart"/>
+      <w:r>
+        <w:rPr>
+          <w:rFonts w:asciiTheme="minorHAnsi" w:hAnsiTheme="minorHAnsi" w:cstheme="minorHAnsi"/>
+          <w:sz w:val="24"/>
+          <w:szCs w:val="24"/>
+        </w:rPr>
+        <w:t>1,Y</w:t>
+      </w:r>
+      <w:proofErr w:type="gramEnd"/>
+      <w:r>
+        <w:rPr>
+          <w:rFonts w:asciiTheme="minorHAnsi" w:hAnsiTheme="minorHAnsi" w:cstheme="minorHAnsi"/>
+          <w:sz w:val="24"/>
+          <w:szCs w:val="24"/>
+        </w:rPr>
+        <w:t xml:space="preserve">0) _||_ D is the math formula for independence. </w:t>
       </w:r>
     </w:p>
     <w:p>

</xml_diff>